<commit_message>
Report Baskerville font in
</commit_message>
<xml_diff>
--- a/Statistics/assets/doc/Report.docx
+++ b/Statistics/assets/doc/Report.docx
@@ -4,127 +4,267 @@
   <w:body>
     <w:p>
       <w:pPr>
-        <w:spacing w:line="360" w:lineRule="auto"/>
-      </w:pPr>
-      <w:r>
-        <w:t>1. Abstract:</w:t>
-      </w:r>
-    </w:p>
-    <w:p>
-      <w:pPr>
-        <w:spacing w:line="360" w:lineRule="auto"/>
-      </w:pPr>
-      <w:r>
-        <w:t>This should be a very brief explanation of your research paper (around 150 words). It normally includes information about the issue, why you are interested in that issue, your method/model, analysis results, discussions and conclusions.</w:t>
-      </w:r>
-    </w:p>
-    <w:p>
-      <w:pPr>
-        <w:spacing w:line="360" w:lineRule="auto"/>
-      </w:pPr>
-    </w:p>
-    <w:p>
-      <w:pPr>
-        <w:spacing w:line="360" w:lineRule="auto"/>
-      </w:pPr>
-      <w:r>
-        <w:t>2. Background (or Introduction):</w:t>
-      </w:r>
-    </w:p>
-    <w:p>
-      <w:pPr>
-        <w:spacing w:line="360" w:lineRule="auto"/>
-      </w:pPr>
-      <w:r>
-        <w:t>This section should explain the topic, why it is important, and how you approach the issue</w:t>
-      </w:r>
-    </w:p>
-    <w:p>
-      <w:pPr>
-        <w:spacing w:line="360" w:lineRule="auto"/>
-      </w:pPr>
-      <w:r>
-        <w:t xml:space="preserve">  </w:t>
-      </w:r>
-    </w:p>
-    <w:p>
-      <w:pPr>
-        <w:spacing w:line="360" w:lineRule="auto"/>
-      </w:pPr>
-      <w:r>
-        <w:t>3. Data:</w:t>
-      </w:r>
-    </w:p>
-    <w:p>
-      <w:pPr>
-        <w:spacing w:line="360" w:lineRule="auto"/>
-      </w:pPr>
-      <w:r>
-        <w:t>Explain your dataset and how the was data is collected – e.g. your sampling strategy or information given by the project information.</w:t>
-      </w:r>
-    </w:p>
-    <w:p>
-      <w:pPr>
-        <w:spacing w:line="360" w:lineRule="auto"/>
-      </w:pPr>
-    </w:p>
-    <w:p>
-      <w:pPr>
-        <w:spacing w:line="360" w:lineRule="auto"/>
-      </w:pPr>
-      <w:r>
-        <w:t>4. Methodology:</w:t>
-      </w:r>
-    </w:p>
-    <w:p>
-      <w:pPr>
-        <w:spacing w:line="360" w:lineRule="auto"/>
-      </w:pPr>
-      <w:r>
-        <w:t>This section explains the statistical methods and/or your model. It is also a common practice to present the statistical model structure (i.e. equation) here as well.</w:t>
-      </w:r>
-    </w:p>
-    <w:p>
-      <w:pPr>
-        <w:spacing w:line="360" w:lineRule="auto"/>
-      </w:pPr>
-    </w:p>
-    <w:p>
-      <w:pPr>
-        <w:spacing w:line="360" w:lineRule="auto"/>
-      </w:pPr>
-      <w:r>
-        <w:t>5. Results:</w:t>
-      </w:r>
-    </w:p>
-    <w:p>
-      <w:pPr>
-        <w:spacing w:line="360" w:lineRule="auto"/>
-      </w:pPr>
-      <w:r>
-        <w:t>Present both your informal and formal analyses.</w:t>
-      </w:r>
-    </w:p>
-    <w:p>
-      <w:pPr>
-        <w:spacing w:line="360" w:lineRule="auto"/>
-      </w:pPr>
+        <w:pStyle w:val="Title"/>
+        <w:rPr>
+          <w:rFonts w:ascii="Baskerville" w:hAnsi="Baskerville" w:cs="Arial"/>
+        </w:rPr>
+      </w:pPr>
+      <w:r>
+        <w:rPr>
+          <w:rFonts w:ascii="Baskerville" w:hAnsi="Baskerville" w:cs="Arial"/>
+        </w:rPr>
+        <w:t>Statistical Data Analysis of Student Goals</w:t>
+      </w:r>
+    </w:p>
+    <w:p>
+      <w:pPr>
+        <w:pStyle w:val="Heading1"/>
+        <w:rPr>
+          <w:rFonts w:ascii="Baskerville" w:hAnsi="Baskerville" w:cs="Arial"/>
+        </w:rPr>
+      </w:pPr>
+      <w:r>
+        <w:rPr>
+          <w:rFonts w:ascii="Baskerville" w:hAnsi="Baskerville" w:cs="Arial"/>
+        </w:rPr>
+        <w:t>Abstract</w:t>
+      </w:r>
       <w:bookmarkStart w:id="0" w:name="_GoBack"/>
       <w:bookmarkEnd w:id="0"/>
     </w:p>
     <w:p>
       <w:pPr>
         <w:spacing w:line="360" w:lineRule="auto"/>
-      </w:pPr>
-      <w:r>
-        <w:t>6. Conclusion/Discussion:</w:t>
+        <w:rPr>
+          <w:rFonts w:ascii="Baskerville" w:hAnsi="Baskerville" w:cs="Arial"/>
+        </w:rPr>
+      </w:pPr>
+      <w:r>
+        <w:rPr>
+          <w:rFonts w:ascii="Baskerville" w:hAnsi="Baskerville" w:cs="Arial"/>
+        </w:rPr>
+        <w:t>This should be a very brief explanation of your research paper (around 150 words). It normally includes information about the issue, why you are interested in that issue, your method/model, analysis results, discussions and conclusions.</w:t>
       </w:r>
     </w:p>
     <w:p>
       <w:pPr>
         <w:spacing w:line="360" w:lineRule="auto"/>
-      </w:pPr>
-      <w:r>
+        <w:rPr>
+          <w:rFonts w:ascii="Baskerville" w:hAnsi="Baskerville" w:cs="Arial"/>
+        </w:rPr>
+      </w:pPr>
+    </w:p>
+    <w:p>
+      <w:pPr>
+        <w:pStyle w:val="Heading1"/>
+        <w:rPr>
+          <w:rFonts w:ascii="Baskerville" w:hAnsi="Baskerville" w:cs="Arial"/>
+        </w:rPr>
+      </w:pPr>
+      <w:r>
+        <w:rPr>
+          <w:rFonts w:ascii="Baskerville" w:hAnsi="Baskerville" w:cs="Arial"/>
+        </w:rPr>
+        <w:t xml:space="preserve">Background </w:t>
+      </w:r>
+      <w:r>
+        <w:rPr>
+          <w:rFonts w:ascii="Baskerville" w:hAnsi="Baskerville" w:cs="Arial"/>
+        </w:rPr>
+        <w:t xml:space="preserve">/ </w:t>
+      </w:r>
+      <w:r>
+        <w:rPr>
+          <w:rFonts w:ascii="Baskerville" w:hAnsi="Baskerville" w:cs="Arial"/>
+        </w:rPr>
+        <w:t>Introduction</w:t>
+      </w:r>
+    </w:p>
+    <w:p>
+      <w:pPr>
+        <w:spacing w:line="360" w:lineRule="auto"/>
+        <w:rPr>
+          <w:rFonts w:ascii="Baskerville" w:hAnsi="Baskerville" w:cs="Arial"/>
+        </w:rPr>
+      </w:pPr>
+      <w:r>
+        <w:rPr>
+          <w:rFonts w:ascii="Baskerville" w:hAnsi="Baskerville" w:cs="Arial"/>
+        </w:rPr>
+        <w:t>This section should explain the topic, why it is important, and how you approach the issue</w:t>
+      </w:r>
+    </w:p>
+    <w:p>
+      <w:pPr>
+        <w:spacing w:line="360" w:lineRule="auto"/>
+        <w:rPr>
+          <w:rFonts w:ascii="Baskerville" w:hAnsi="Baskerville" w:cs="Arial"/>
+        </w:rPr>
+      </w:pPr>
+      <w:r>
+        <w:rPr>
+          <w:rFonts w:ascii="Baskerville" w:hAnsi="Baskerville" w:cs="Arial"/>
+        </w:rPr>
+        <w:t xml:space="preserve">  </w:t>
+      </w:r>
+    </w:p>
+    <w:p>
+      <w:pPr>
+        <w:pStyle w:val="Heading1"/>
+        <w:rPr>
+          <w:rFonts w:ascii="Baskerville" w:hAnsi="Baskerville" w:cs="Arial"/>
+        </w:rPr>
+      </w:pPr>
+      <w:r>
+        <w:rPr>
+          <w:rFonts w:ascii="Baskerville" w:hAnsi="Baskerville" w:cs="Arial"/>
+        </w:rPr>
+        <w:t>Data</w:t>
+      </w:r>
+    </w:p>
+    <w:p>
+      <w:pPr>
+        <w:spacing w:line="360" w:lineRule="auto"/>
+        <w:rPr>
+          <w:rFonts w:ascii="Baskerville" w:hAnsi="Baskerville" w:cs="Arial"/>
+        </w:rPr>
+      </w:pPr>
+      <w:r>
+        <w:rPr>
+          <w:rFonts w:ascii="Baskerville" w:hAnsi="Baskerville" w:cs="Arial"/>
+        </w:rPr>
+        <w:t>Explain your dataset and how the was data is collected – e.g. your sampling strategy or information given by the project information.</w:t>
+      </w:r>
+    </w:p>
+    <w:p>
+      <w:pPr>
+        <w:spacing w:line="360" w:lineRule="auto"/>
+        <w:rPr>
+          <w:rFonts w:ascii="Baskerville" w:hAnsi="Baskerville" w:cs="Arial"/>
+        </w:rPr>
+      </w:pPr>
+    </w:p>
+    <w:p>
+      <w:pPr>
+        <w:pStyle w:val="Heading1"/>
+        <w:rPr>
+          <w:rFonts w:ascii="Baskerville" w:hAnsi="Baskerville" w:cs="Arial"/>
+        </w:rPr>
+      </w:pPr>
+      <w:r>
+        <w:rPr>
+          <w:rFonts w:ascii="Baskerville" w:hAnsi="Baskerville" w:cs="Arial"/>
+        </w:rPr>
+        <w:t>Methodology</w:t>
+      </w:r>
+    </w:p>
+    <w:p>
+      <w:pPr>
+        <w:spacing w:line="360" w:lineRule="auto"/>
+        <w:rPr>
+          <w:rFonts w:ascii="Baskerville" w:hAnsi="Baskerville" w:cs="Arial"/>
+        </w:rPr>
+      </w:pPr>
+      <w:r>
+        <w:rPr>
+          <w:rFonts w:ascii="Baskerville" w:hAnsi="Baskerville" w:cs="Arial"/>
+        </w:rPr>
+        <w:t>This section explains the statistical methods and/or your model. It is also a common practice to present the statistical model structure (i.e. equation) here as well.</w:t>
+      </w:r>
+    </w:p>
+    <w:p>
+      <w:pPr>
+        <w:spacing w:line="360" w:lineRule="auto"/>
+        <w:rPr>
+          <w:rFonts w:ascii="Baskerville" w:hAnsi="Baskerville" w:cs="Arial"/>
+        </w:rPr>
+      </w:pPr>
+    </w:p>
+    <w:p>
+      <w:pPr>
+        <w:pStyle w:val="Heading1"/>
+        <w:rPr>
+          <w:rFonts w:ascii="Baskerville" w:hAnsi="Baskerville" w:cs="Arial"/>
+        </w:rPr>
+      </w:pPr>
+      <w:r>
+        <w:rPr>
+          <w:rFonts w:ascii="Baskerville" w:hAnsi="Baskerville" w:cs="Arial"/>
+        </w:rPr>
+        <w:t>Results</w:t>
+      </w:r>
+    </w:p>
+    <w:p>
+      <w:pPr>
+        <w:spacing w:line="360" w:lineRule="auto"/>
+        <w:rPr>
+          <w:rFonts w:ascii="Baskerville" w:hAnsi="Baskerville" w:cs="Arial"/>
+        </w:rPr>
+      </w:pPr>
+      <w:r>
+        <w:rPr>
+          <w:rFonts w:ascii="Baskerville" w:hAnsi="Baskerville" w:cs="Arial"/>
+        </w:rPr>
+        <w:t>Present both your informal and formal analyses.</w:t>
+      </w:r>
+    </w:p>
+    <w:p>
+      <w:pPr>
+        <w:spacing w:line="360" w:lineRule="auto"/>
+        <w:rPr>
+          <w:rFonts w:ascii="Baskerville" w:hAnsi="Baskerville" w:cs="Arial"/>
+        </w:rPr>
+      </w:pPr>
+    </w:p>
+    <w:p>
+      <w:pPr>
+        <w:pStyle w:val="Heading1"/>
+        <w:rPr>
+          <w:rFonts w:ascii="Baskerville" w:hAnsi="Baskerville" w:cs="Arial"/>
+        </w:rPr>
+      </w:pPr>
+      <w:r>
+        <w:rPr>
+          <w:rFonts w:ascii="Baskerville" w:hAnsi="Baskerville" w:cs="Arial"/>
+        </w:rPr>
+        <w:t>Conclusion</w:t>
+      </w:r>
+      <w:r>
+        <w:rPr>
+          <w:rFonts w:ascii="Baskerville" w:hAnsi="Baskerville" w:cs="Arial"/>
+        </w:rPr>
+        <w:t xml:space="preserve"> </w:t>
+      </w:r>
+      <w:r>
+        <w:rPr>
+          <w:rFonts w:ascii="Baskerville" w:hAnsi="Baskerville" w:cs="Arial"/>
+        </w:rPr>
+        <w:t>/</w:t>
+      </w:r>
+      <w:r>
+        <w:rPr>
+          <w:rFonts w:ascii="Baskerville" w:hAnsi="Baskerville" w:cs="Arial"/>
+        </w:rPr>
+        <w:t xml:space="preserve"> </w:t>
+      </w:r>
+      <w:r>
+        <w:rPr>
+          <w:rFonts w:ascii="Baskerville" w:hAnsi="Baskerville" w:cs="Arial"/>
+        </w:rPr>
+        <w:t>Discussion</w:t>
+      </w:r>
+    </w:p>
+    <w:p>
+      <w:pPr>
+        <w:spacing w:line="360" w:lineRule="auto"/>
+        <w:rPr>
+          <w:rFonts w:ascii="Baskerville" w:hAnsi="Baskerville" w:cs="Arial"/>
+        </w:rPr>
+      </w:pPr>
+      <w:r>
+        <w:rPr>
+          <w:rFonts w:ascii="Baskerville" w:hAnsi="Baskerville" w:cs="Arial"/>
+        </w:rPr>
         <w:t>You need to conclude your project, discuss the results, discuss any reservations that you have about the study and list any future work.</w:t>
       </w:r>
     </w:p>
@@ -770,6 +910,27 @@
     <w:name w:val="Normal"/>
     <w:qFormat/>
   </w:style>
+  <w:style w:type="paragraph" w:styleId="Heading1">
+    <w:name w:val="heading 1"/>
+    <w:basedOn w:val="Normal"/>
+    <w:next w:val="Normal"/>
+    <w:link w:val="Heading1Char"/>
+    <w:uiPriority w:val="9"/>
+    <w:qFormat/>
+    <w:rsid w:val="00491C1A"/>
+    <w:pPr>
+      <w:keepNext/>
+      <w:keepLines/>
+      <w:spacing w:before="240"/>
+      <w:outlineLvl w:val="0"/>
+    </w:pPr>
+    <w:rPr>
+      <w:rFonts w:asciiTheme="majorHAnsi" w:eastAsiaTheme="majorEastAsia" w:hAnsiTheme="majorHAnsi" w:cstheme="majorBidi"/>
+      <w:color w:val="2F5496" w:themeColor="accent1" w:themeShade="BF"/>
+      <w:sz w:val="32"/>
+      <w:szCs w:val="32"/>
+    </w:rPr>
+  </w:style>
   <w:style w:type="character" w:default="1" w:styleId="DefaultParagraphFont">
     <w:name w:val="Default Paragraph Font"/>
     <w:uiPriority w:val="1"/>
@@ -795,6 +956,52 @@
     <w:uiPriority w:val="99"/>
     <w:semiHidden/>
     <w:unhideWhenUsed/>
+  </w:style>
+  <w:style w:type="character" w:customStyle="1" w:styleId="Heading1Char">
+    <w:name w:val="Heading 1 Char"/>
+    <w:basedOn w:val="DefaultParagraphFont"/>
+    <w:link w:val="Heading1"/>
+    <w:uiPriority w:val="9"/>
+    <w:rsid w:val="00491C1A"/>
+    <w:rPr>
+      <w:rFonts w:asciiTheme="majorHAnsi" w:eastAsiaTheme="majorEastAsia" w:hAnsiTheme="majorHAnsi" w:cstheme="majorBidi"/>
+      <w:color w:val="2F5496" w:themeColor="accent1" w:themeShade="BF"/>
+      <w:sz w:val="32"/>
+      <w:szCs w:val="32"/>
+    </w:rPr>
+  </w:style>
+  <w:style w:type="paragraph" w:styleId="Title">
+    <w:name w:val="Title"/>
+    <w:basedOn w:val="Normal"/>
+    <w:next w:val="Normal"/>
+    <w:link w:val="TitleChar"/>
+    <w:uiPriority w:val="10"/>
+    <w:qFormat/>
+    <w:rsid w:val="00491C1A"/>
+    <w:pPr>
+      <w:contextualSpacing/>
+    </w:pPr>
+    <w:rPr>
+      <w:rFonts w:asciiTheme="majorHAnsi" w:eastAsiaTheme="majorEastAsia" w:hAnsiTheme="majorHAnsi" w:cstheme="majorBidi"/>
+      <w:spacing w:val="-10"/>
+      <w:kern w:val="28"/>
+      <w:sz w:val="56"/>
+      <w:szCs w:val="56"/>
+    </w:rPr>
+  </w:style>
+  <w:style w:type="character" w:customStyle="1" w:styleId="TitleChar">
+    <w:name w:val="Title Char"/>
+    <w:basedOn w:val="DefaultParagraphFont"/>
+    <w:link w:val="Title"/>
+    <w:uiPriority w:val="10"/>
+    <w:rsid w:val="00491C1A"/>
+    <w:rPr>
+      <w:rFonts w:asciiTheme="majorHAnsi" w:eastAsiaTheme="majorEastAsia" w:hAnsiTheme="majorHAnsi" w:cstheme="majorBidi"/>
+      <w:spacing w:val="-10"/>
+      <w:kern w:val="28"/>
+      <w:sz w:val="56"/>
+      <w:szCs w:val="56"/>
+    </w:rPr>
   </w:style>
 </w:styles>
 </file>
@@ -1099,7 +1306,7 @@
 </file>
 
 <file path=customXml/itemProps1.xml><?xml version="1.0" encoding="utf-8"?>
-<ds:datastoreItem xmlns:ds="http://schemas.openxmlformats.org/officeDocument/2006/customXml" ds:itemID="{47404626-5CBA-6843-B879-B159159ACC84}">
+<ds:datastoreItem xmlns:ds="http://schemas.openxmlformats.org/officeDocument/2006/customXml" ds:itemID="{1A64509B-08AE-4145-8E6B-4C3287B0F1BD}">
   <ds:schemaRefs>
     <ds:schemaRef ds:uri="http://schemas.openxmlformats.org/officeDocument/2006/bibliography"/>
   </ds:schemaRefs>

</xml_diff>

<commit_message>
Report Title subtitles with comments and normal fonts in
</commit_message>
<xml_diff>
--- a/Statistics/assets/doc/Report.docx
+++ b/Statistics/assets/doc/Report.docx
@@ -5,32 +5,31 @@
     <w:p>
       <w:pPr>
         <w:pStyle w:val="Title"/>
-        <w:rPr>
-          <w:rFonts w:ascii="Baskerville" w:hAnsi="Baskerville" w:cs="Arial"/>
-        </w:rPr>
-      </w:pPr>
-      <w:r>
-        <w:rPr>
-          <w:rFonts w:ascii="Baskerville" w:hAnsi="Baskerville" w:cs="Arial"/>
-        </w:rPr>
+      </w:pPr>
+      <w:r>
         <w:t>Statistical Data Analysis of Student Goals</w:t>
       </w:r>
     </w:p>
     <w:p>
       <w:pPr>
         <w:pStyle w:val="Heading1"/>
-        <w:rPr>
-          <w:rFonts w:ascii="Baskerville" w:hAnsi="Baskerville" w:cs="Arial"/>
-        </w:rPr>
-      </w:pPr>
-      <w:r>
-        <w:rPr>
-          <w:rFonts w:ascii="Baskerville" w:hAnsi="Baskerville" w:cs="Arial"/>
-        </w:rPr>
+      </w:pPr>
+      <w:r>
         <w:t>Abstract</w:t>
+      </w:r>
+    </w:p>
+    <w:p>
+      <w:pPr>
+        <w:pStyle w:val="Subtitle"/>
+      </w:pPr>
+      <w:r>
+        <w:t xml:space="preserve">This should be a very brief explanation of your research paper (around 150 words). It normally includes information about the issue, why you are </w:t>
       </w:r>
       <w:bookmarkStart w:id="0" w:name="_GoBack"/>
       <w:bookmarkEnd w:id="0"/>
+      <w:r>
+        <w:t>interested in that issue, your method/model, analysis results, discussions and conclusions.</w:t>
+      </w:r>
     </w:p>
     <w:p>
       <w:pPr>
@@ -39,11 +38,27 @@
           <w:rFonts w:ascii="Baskerville" w:hAnsi="Baskerville" w:cs="Arial"/>
         </w:rPr>
       </w:pPr>
-      <w:r>
-        <w:rPr>
-          <w:rFonts w:ascii="Baskerville" w:hAnsi="Baskerville" w:cs="Arial"/>
-        </w:rPr>
-        <w:t>This should be a very brief explanation of your research paper (around 150 words). It normally includes information about the issue, why you are interested in that issue, your method/model, analysis results, discussions and conclusions.</w:t>
+    </w:p>
+    <w:p>
+      <w:pPr>
+        <w:pStyle w:val="Heading1"/>
+      </w:pPr>
+      <w:r>
+        <w:t xml:space="preserve">Background </w:t>
+      </w:r>
+      <w:r>
+        <w:t xml:space="preserve">/ </w:t>
+      </w:r>
+      <w:r>
+        <w:t>Introduction</w:t>
+      </w:r>
+    </w:p>
+    <w:p>
+      <w:pPr>
+        <w:pStyle w:val="Subtitle"/>
+      </w:pPr>
+      <w:r>
+        <w:t>This section should explain the topic, why it is important, and how you approach the issue</w:t>
       </w:r>
     </w:p>
     <w:p>
@@ -53,31 +68,27 @@
           <w:rFonts w:ascii="Baskerville" w:hAnsi="Baskerville" w:cs="Arial"/>
         </w:rPr>
       </w:pPr>
-    </w:p>
-    <w:p>
-      <w:pPr>
-        <w:pStyle w:val="Heading1"/>
+      <w:r>
         <w:rPr>
           <w:rFonts w:ascii="Baskerville" w:hAnsi="Baskerville" w:cs="Arial"/>
         </w:rPr>
-      </w:pPr>
-      <w:r>
-        <w:rPr>
-          <w:rFonts w:ascii="Baskerville" w:hAnsi="Baskerville" w:cs="Arial"/>
-        </w:rPr>
-        <w:t xml:space="preserve">Background </w:t>
-      </w:r>
-      <w:r>
-        <w:rPr>
-          <w:rFonts w:ascii="Baskerville" w:hAnsi="Baskerville" w:cs="Arial"/>
-        </w:rPr>
-        <w:t xml:space="preserve">/ </w:t>
-      </w:r>
-      <w:r>
-        <w:rPr>
-          <w:rFonts w:ascii="Baskerville" w:hAnsi="Baskerville" w:cs="Arial"/>
-        </w:rPr>
-        <w:t>Introduction</w:t>
+        <w:t xml:space="preserve">  </w:t>
+      </w:r>
+    </w:p>
+    <w:p>
+      <w:pPr>
+        <w:pStyle w:val="Heading1"/>
+      </w:pPr>
+      <w:r>
+        <w:t>Data</w:t>
+      </w:r>
+    </w:p>
+    <w:p>
+      <w:pPr>
+        <w:pStyle w:val="Subtitle"/>
+      </w:pPr>
+      <w:r>
+        <w:t>Explain your dataset and how the was data is collected – e.g. your sampling strategy or information given by the project information.</w:t>
       </w:r>
     </w:p>
     <w:p>
@@ -87,11 +98,21 @@
           <w:rFonts w:ascii="Baskerville" w:hAnsi="Baskerville" w:cs="Arial"/>
         </w:rPr>
       </w:pPr>
-      <w:r>
-        <w:rPr>
-          <w:rFonts w:ascii="Baskerville" w:hAnsi="Baskerville" w:cs="Arial"/>
-        </w:rPr>
-        <w:t>This section should explain the topic, why it is important, and how you approach the issue</w:t>
+    </w:p>
+    <w:p>
+      <w:pPr>
+        <w:pStyle w:val="Heading1"/>
+      </w:pPr>
+      <w:r>
+        <w:t>Methodology</w:t>
+      </w:r>
+    </w:p>
+    <w:p>
+      <w:pPr>
+        <w:pStyle w:val="Subtitle"/>
+      </w:pPr>
+      <w:r>
+        <w:t>This section explains the statistical methods and/or your model. It is also a common practice to present the statistical model structure (i.e. equation) here as well.</w:t>
       </w:r>
     </w:p>
     <w:p>
@@ -101,25 +122,21 @@
           <w:rFonts w:ascii="Baskerville" w:hAnsi="Baskerville" w:cs="Arial"/>
         </w:rPr>
       </w:pPr>
-      <w:r>
-        <w:rPr>
-          <w:rFonts w:ascii="Baskerville" w:hAnsi="Baskerville" w:cs="Arial"/>
-        </w:rPr>
-        <w:t xml:space="preserve">  </w:t>
-      </w:r>
     </w:p>
     <w:p>
       <w:pPr>
         <w:pStyle w:val="Heading1"/>
-        <w:rPr>
-          <w:rFonts w:ascii="Baskerville" w:hAnsi="Baskerville" w:cs="Arial"/>
-        </w:rPr>
-      </w:pPr>
-      <w:r>
-        <w:rPr>
-          <w:rFonts w:ascii="Baskerville" w:hAnsi="Baskerville" w:cs="Arial"/>
-        </w:rPr>
-        <w:t>Data</w:t>
+      </w:pPr>
+      <w:r>
+        <w:t>Results</w:t>
+      </w:r>
+    </w:p>
+    <w:p>
+      <w:pPr>
+        <w:pStyle w:val="Subtitle"/>
+      </w:pPr>
+      <w:r>
+        <w:t>Present both your informal and formal analyses.</w:t>
       </w:r>
     </w:p>
     <w:p>
@@ -129,142 +146,32 @@
           <w:rFonts w:ascii="Baskerville" w:hAnsi="Baskerville" w:cs="Arial"/>
         </w:rPr>
       </w:pPr>
-      <w:r>
-        <w:rPr>
-          <w:rFonts w:ascii="Baskerville" w:hAnsi="Baskerville" w:cs="Arial"/>
-        </w:rPr>
-        <w:t>Explain your dataset and how the was data is collected – e.g. your sampling strategy or information given by the project information.</w:t>
-      </w:r>
-    </w:p>
-    <w:p>
-      <w:pPr>
-        <w:spacing w:line="360" w:lineRule="auto"/>
-        <w:rPr>
-          <w:rFonts w:ascii="Baskerville" w:hAnsi="Baskerville" w:cs="Arial"/>
-        </w:rPr>
-      </w:pPr>
     </w:p>
     <w:p>
       <w:pPr>
         <w:pStyle w:val="Heading1"/>
-        <w:rPr>
-          <w:rFonts w:ascii="Baskerville" w:hAnsi="Baskerville" w:cs="Arial"/>
-        </w:rPr>
-      </w:pPr>
-      <w:r>
-        <w:rPr>
-          <w:rFonts w:ascii="Baskerville" w:hAnsi="Baskerville" w:cs="Arial"/>
-        </w:rPr>
-        <w:t>Methodology</w:t>
-      </w:r>
-    </w:p>
-    <w:p>
-      <w:pPr>
-        <w:spacing w:line="360" w:lineRule="auto"/>
-        <w:rPr>
-          <w:rFonts w:ascii="Baskerville" w:hAnsi="Baskerville" w:cs="Arial"/>
-        </w:rPr>
-      </w:pPr>
-      <w:r>
-        <w:rPr>
-          <w:rFonts w:ascii="Baskerville" w:hAnsi="Baskerville" w:cs="Arial"/>
-        </w:rPr>
-        <w:t>This section explains the statistical methods and/or your model. It is also a common practice to present the statistical model structure (i.e. equation) here as well.</w:t>
-      </w:r>
-    </w:p>
-    <w:p>
-      <w:pPr>
-        <w:spacing w:line="360" w:lineRule="auto"/>
-        <w:rPr>
-          <w:rFonts w:ascii="Baskerville" w:hAnsi="Baskerville" w:cs="Arial"/>
-        </w:rPr>
-      </w:pPr>
-    </w:p>
-    <w:p>
-      <w:pPr>
-        <w:pStyle w:val="Heading1"/>
-        <w:rPr>
-          <w:rFonts w:ascii="Baskerville" w:hAnsi="Baskerville" w:cs="Arial"/>
-        </w:rPr>
-      </w:pPr>
-      <w:r>
-        <w:rPr>
-          <w:rFonts w:ascii="Baskerville" w:hAnsi="Baskerville" w:cs="Arial"/>
-        </w:rPr>
-        <w:t>Results</w:t>
-      </w:r>
-    </w:p>
-    <w:p>
-      <w:pPr>
-        <w:spacing w:line="360" w:lineRule="auto"/>
-        <w:rPr>
-          <w:rFonts w:ascii="Baskerville" w:hAnsi="Baskerville" w:cs="Arial"/>
-        </w:rPr>
-      </w:pPr>
-      <w:r>
-        <w:rPr>
-          <w:rFonts w:ascii="Baskerville" w:hAnsi="Baskerville" w:cs="Arial"/>
-        </w:rPr>
-        <w:t>Present both your informal and formal analyses.</w:t>
-      </w:r>
-    </w:p>
-    <w:p>
-      <w:pPr>
-        <w:spacing w:line="360" w:lineRule="auto"/>
-        <w:rPr>
-          <w:rFonts w:ascii="Baskerville" w:hAnsi="Baskerville" w:cs="Arial"/>
-        </w:rPr>
-      </w:pPr>
-    </w:p>
-    <w:p>
-      <w:pPr>
-        <w:pStyle w:val="Heading1"/>
-        <w:rPr>
-          <w:rFonts w:ascii="Baskerville" w:hAnsi="Baskerville" w:cs="Arial"/>
-        </w:rPr>
-      </w:pPr>
-      <w:r>
-        <w:rPr>
-          <w:rFonts w:ascii="Baskerville" w:hAnsi="Baskerville" w:cs="Arial"/>
-        </w:rPr>
+      </w:pPr>
+      <w:r>
         <w:t>Conclusion</w:t>
       </w:r>
       <w:r>
-        <w:rPr>
-          <w:rFonts w:ascii="Baskerville" w:hAnsi="Baskerville" w:cs="Arial"/>
-        </w:rPr>
         <w:t xml:space="preserve"> </w:t>
       </w:r>
       <w:r>
-        <w:rPr>
-          <w:rFonts w:ascii="Baskerville" w:hAnsi="Baskerville" w:cs="Arial"/>
-        </w:rPr>
         <w:t>/</w:t>
       </w:r>
       <w:r>
-        <w:rPr>
-          <w:rFonts w:ascii="Baskerville" w:hAnsi="Baskerville" w:cs="Arial"/>
-        </w:rPr>
         <w:t xml:space="preserve"> </w:t>
       </w:r>
       <w:r>
-        <w:rPr>
-          <w:rFonts w:ascii="Baskerville" w:hAnsi="Baskerville" w:cs="Arial"/>
-        </w:rPr>
         <w:t>Discussion</w:t>
       </w:r>
     </w:p>
     <w:p>
       <w:pPr>
-        <w:spacing w:line="360" w:lineRule="auto"/>
-        <w:rPr>
-          <w:rFonts w:ascii="Baskerville" w:hAnsi="Baskerville" w:cs="Arial"/>
-        </w:rPr>
-      </w:pPr>
-      <w:r>
-        <w:rPr>
-          <w:rFonts w:ascii="Baskerville" w:hAnsi="Baskerville" w:cs="Arial"/>
-        </w:rPr>
+        <w:pStyle w:val="Subtitle"/>
+      </w:pPr>
+      <w:r>
         <w:t>You need to conclude your project, discuss the results, discuss any reservations that you have about the study and list any future work.</w:t>
       </w:r>
     </w:p>
@@ -1003,6 +910,42 @@
       <w:szCs w:val="56"/>
     </w:rPr>
   </w:style>
+  <w:style w:type="paragraph" w:styleId="Subtitle">
+    <w:name w:val="Subtitle"/>
+    <w:basedOn w:val="Normal"/>
+    <w:next w:val="Normal"/>
+    <w:link w:val="SubtitleChar"/>
+    <w:uiPriority w:val="11"/>
+    <w:qFormat/>
+    <w:rsid w:val="00C35781"/>
+    <w:pPr>
+      <w:numPr>
+        <w:ilvl w:val="1"/>
+      </w:numPr>
+      <w:spacing w:after="160"/>
+    </w:pPr>
+    <w:rPr>
+      <w:rFonts w:eastAsiaTheme="minorEastAsia"/>
+      <w:color w:val="5A5A5A" w:themeColor="text1" w:themeTint="A5"/>
+      <w:spacing w:val="15"/>
+      <w:sz w:val="22"/>
+      <w:szCs w:val="22"/>
+    </w:rPr>
+  </w:style>
+  <w:style w:type="character" w:customStyle="1" w:styleId="SubtitleChar">
+    <w:name w:val="Subtitle Char"/>
+    <w:basedOn w:val="DefaultParagraphFont"/>
+    <w:link w:val="Subtitle"/>
+    <w:uiPriority w:val="11"/>
+    <w:rsid w:val="00C35781"/>
+    <w:rPr>
+      <w:rFonts w:eastAsiaTheme="minorEastAsia"/>
+      <w:color w:val="5A5A5A" w:themeColor="text1" w:themeTint="A5"/>
+      <w:spacing w:val="15"/>
+      <w:sz w:val="22"/>
+      <w:szCs w:val="22"/>
+    </w:rPr>
+  </w:style>
 </w:styles>
 </file>
 
@@ -1306,7 +1249,7 @@
 </file>
 
 <file path=customXml/itemProps1.xml><?xml version="1.0" encoding="utf-8"?>
-<ds:datastoreItem xmlns:ds="http://schemas.openxmlformats.org/officeDocument/2006/customXml" ds:itemID="{1A64509B-08AE-4145-8E6B-4C3287B0F1BD}">
+<ds:datastoreItem xmlns:ds="http://schemas.openxmlformats.org/officeDocument/2006/customXml" ds:itemID="{F35DA23B-4C2A-F34E-B0D6-32091527BD9B}">
   <ds:schemaRefs>
     <ds:schemaRef ds:uri="http://schemas.openxmlformats.org/officeDocument/2006/bibliography"/>
   </ds:schemaRefs>

</xml_diff>